<commit_message>
updates to second half
</commit_message>
<xml_diff>
--- a/GIS 4090-5090 Programming for GIS&RS Syllabus Spring 2019 Modified.docx
+++ b/GIS 4090-5090 Programming for GIS&RS Syllabus Spring 2019 Modified.docx
@@ -565,21 +565,7 @@
         <w:rPr>
           <w:rFonts w:eastAsia="Times New Roman"/>
         </w:rPr>
-        <w:t xml:space="preserve">Paul A </w:t>
-      </w:r>
-      <w:proofErr w:type="spellStart"/>
-      <w:r>
-        <w:rPr>
-          <w:rFonts w:eastAsia="Times New Roman"/>
-        </w:rPr>
-        <w:t>Zandenbergen</w:t>
-      </w:r>
-      <w:proofErr w:type="spellEnd"/>
-      <w:r>
-        <w:rPr>
-          <w:rFonts w:eastAsia="Times New Roman"/>
-        </w:rPr>
-        <w:t>. Python Scripting for ArcGIS. ISBN 978-1-58948-282-1. $79.99</w:t>
+        <w:t>Paul A Zandenbergen. Python Scripting for ArcGIS. ISBN 978-1-58948-282-1. $79.99</w:t>
       </w:r>
     </w:p>
     <w:p>
@@ -611,21 +597,7 @@
         <w:rPr>
           <w:rFonts w:eastAsia="Times New Roman"/>
         </w:rPr>
-        <w:t xml:space="preserve">) Laura </w:t>
-      </w:r>
-      <w:proofErr w:type="spellStart"/>
-      <w:r>
-        <w:rPr>
-          <w:rFonts w:eastAsia="Times New Roman"/>
-        </w:rPr>
-        <w:t>Tateosian</w:t>
-      </w:r>
-      <w:proofErr w:type="spellEnd"/>
-      <w:r>
-        <w:rPr>
-          <w:rFonts w:eastAsia="Times New Roman"/>
-        </w:rPr>
-        <w:t>. Python for ArcGIS. ISBN 978-3-319-18398-5. $99.00</w:t>
+        <w:t>) Laura Tateosian. Python for ArcGIS. ISBN 978-3-319-18398-5. $99.00</w:t>
       </w:r>
     </w:p>
     <w:p>
@@ -680,15 +652,7 @@
     <w:p/>
     <w:p>
       <w:r>
-        <w:t xml:space="preserve">(Optional) Silas Toms. </w:t>
-      </w:r>
-      <w:proofErr w:type="spellStart"/>
-      <w:r>
-        <w:t>ArcPy</w:t>
-      </w:r>
-      <w:proofErr w:type="spellEnd"/>
-      <w:r>
-        <w:t xml:space="preserve"> and ArcGIS – Geospatial Analysis with Python. ISBN978-1-78398-866-2.</w:t>
+        <w:t>(Optional) Silas Toms. ArcPy and ArcGIS – Geospatial Analysis with Python. ISBN978-1-78398-866-2.</w:t>
       </w:r>
       <w:r>
         <w:t xml:space="preserve"> $</w:t>
@@ -810,7 +774,6 @@
         </w:rPr>
       </w:pPr>
       <w:hyperlink r:id="rId8" w:history="1">
-        <w:proofErr w:type="spellStart"/>
         <w:r>
           <w:rPr>
             <w:rStyle w:val="Hyperlink"/>
@@ -819,7 +782,6 @@
           </w:rPr>
           <w:t>Github</w:t>
         </w:r>
-        <w:proofErr w:type="spellEnd"/>
       </w:hyperlink>
     </w:p>
     <w:p>
@@ -846,133 +808,49 @@
         <w:rPr>
           <w:rFonts w:asciiTheme="minorHAnsi" w:hAnsiTheme="minorHAnsi"/>
         </w:rPr>
-        <w:t xml:space="preserve">evelopers use </w:t>
-      </w:r>
-      <w:proofErr w:type="spellStart"/>
+        <w:t>evelopers use Github for ve</w:t>
+      </w:r>
       <w:r>
         <w:rPr>
           <w:rFonts w:asciiTheme="minorHAnsi" w:hAnsiTheme="minorHAnsi"/>
         </w:rPr>
-        <w:t>Github</w:t>
-      </w:r>
-      <w:proofErr w:type="spellEnd"/>
+        <w:t xml:space="preserve">rsioning and sharing their code and if they are not using Github, they are using SVN, GitLab, or something similar.  In order to familiarize yourselves with Github, I would like every student to create an account on Github </w:t>
+      </w:r>
       <w:r>
         <w:rPr>
           <w:rFonts w:asciiTheme="minorHAnsi" w:hAnsiTheme="minorHAnsi"/>
         </w:rPr>
-        <w:t xml:space="preserve"> for ve</w:t>
+        <w:t>and to use it for submitting and sharing Project1, Project 2, and their final project</w:t>
       </w:r>
       <w:r>
         <w:rPr>
           <w:rFonts w:asciiTheme="minorHAnsi" w:hAnsiTheme="minorHAnsi"/>
         </w:rPr>
-        <w:t xml:space="preserve">rsioning and sharing their code and if they are not using </w:t>
-      </w:r>
-      <w:proofErr w:type="spellStart"/>
+        <w:t>.</w:t>
+      </w:r>
       <w:r>
         <w:rPr>
           <w:rFonts w:asciiTheme="minorHAnsi" w:hAnsiTheme="minorHAnsi"/>
         </w:rPr>
-        <w:t>Github</w:t>
-      </w:r>
-      <w:proofErr w:type="spellEnd"/>
+        <w:t xml:space="preserve"> I will walk you through checking in </w:t>
+      </w:r>
       <w:r>
         <w:rPr>
           <w:rFonts w:asciiTheme="minorHAnsi" w:hAnsiTheme="minorHAnsi"/>
         </w:rPr>
-        <w:t xml:space="preserve">, they are using SVN, GitLab, or something similar.  </w:t>
-      </w:r>
-      <w:proofErr w:type="gramStart"/>
+        <w:t>Project 1 prior to it</w:t>
+      </w:r>
       <w:r>
         <w:rPr>
           <w:rFonts w:asciiTheme="minorHAnsi" w:hAnsiTheme="minorHAnsi"/>
         </w:rPr>
-        <w:t>In order to</w:t>
-      </w:r>
-      <w:proofErr w:type="gramEnd"/>
+        <w:t>s due date</w:t>
+      </w:r>
       <w:r>
         <w:rPr>
           <w:rFonts w:asciiTheme="minorHAnsi" w:hAnsiTheme="minorHAnsi"/>
         </w:rPr>
-        <w:t xml:space="preserve"> familiarize yourselves with </w:t>
-      </w:r>
-      <w:proofErr w:type="spellStart"/>
-      <w:r>
-        <w:rPr>
-          <w:rFonts w:asciiTheme="minorHAnsi" w:hAnsiTheme="minorHAnsi"/>
-        </w:rPr>
-        <w:t>Github</w:t>
-      </w:r>
-      <w:proofErr w:type="spellEnd"/>
-      <w:r>
-        <w:rPr>
-          <w:rFonts w:asciiTheme="minorHAnsi" w:hAnsiTheme="minorHAnsi"/>
-        </w:rPr>
-        <w:t xml:space="preserve">, I would like every student to create an account on </w:t>
-      </w:r>
-      <w:proofErr w:type="spellStart"/>
-      <w:r>
-        <w:rPr>
-          <w:rFonts w:asciiTheme="minorHAnsi" w:hAnsiTheme="minorHAnsi"/>
-        </w:rPr>
-        <w:t>Github</w:t>
-      </w:r>
-      <w:proofErr w:type="spellEnd"/>
-      <w:r>
-        <w:rPr>
-          <w:rFonts w:asciiTheme="minorHAnsi" w:hAnsiTheme="minorHAnsi"/>
-        </w:rPr>
-        <w:t xml:space="preserve"> </w:t>
-      </w:r>
-      <w:r>
-        <w:rPr>
-          <w:rFonts w:asciiTheme="minorHAnsi" w:hAnsiTheme="minorHAnsi"/>
-        </w:rPr>
-        <w:t>and to use it for submitting and sharing Project1, Project 2, and their final project</w:t>
-      </w:r>
-      <w:r>
-        <w:rPr>
-          <w:rFonts w:asciiTheme="minorHAnsi" w:hAnsiTheme="minorHAnsi"/>
-        </w:rPr>
-        <w:t>.</w:t>
-      </w:r>
-      <w:r>
-        <w:rPr>
-          <w:rFonts w:asciiTheme="minorHAnsi" w:hAnsiTheme="minorHAnsi"/>
-        </w:rPr>
-        <w:t xml:space="preserve"> I will walk you through checking in </w:t>
-      </w:r>
-      <w:r>
-        <w:rPr>
-          <w:rFonts w:asciiTheme="minorHAnsi" w:hAnsiTheme="minorHAnsi"/>
-        </w:rPr>
-        <w:t>Project 1 prior to it</w:t>
-      </w:r>
-      <w:r>
-        <w:rPr>
-          <w:rFonts w:asciiTheme="minorHAnsi" w:hAnsiTheme="minorHAnsi"/>
-        </w:rPr>
-        <w:t>s due date</w:t>
-      </w:r>
-      <w:r>
-        <w:rPr>
-          <w:rFonts w:asciiTheme="minorHAnsi" w:hAnsiTheme="minorHAnsi"/>
-        </w:rPr>
-        <w:t xml:space="preserve">.  You are not expected to become experts with </w:t>
-      </w:r>
-      <w:proofErr w:type="spellStart"/>
-      <w:r>
-        <w:rPr>
-          <w:rFonts w:asciiTheme="minorHAnsi" w:hAnsiTheme="minorHAnsi"/>
-        </w:rPr>
-        <w:t>Github</w:t>
-      </w:r>
-      <w:proofErr w:type="spellEnd"/>
-      <w:r>
-        <w:rPr>
-          <w:rFonts w:asciiTheme="minorHAnsi" w:hAnsiTheme="minorHAnsi"/>
-        </w:rPr>
-        <w:t>, but it is a skill that I want to make sure everyone is familiar with before the end of the semester.</w:t>
+        <w:t>.  You are not expected to become experts with Github, but it is a skill that I want to make sure everyone is familiar with before the end of the semester.</w:t>
       </w:r>
     </w:p>
     <w:p>
@@ -1992,18 +1870,8 @@
                 <w:sz w:val="22"/>
                 <w:szCs w:val="22"/>
               </w:rPr>
-              <w:t xml:space="preserve"> – Chapters 1-3 of </w:t>
-            </w:r>
-            <w:proofErr w:type="spellStart"/>
-            <w:r>
-              <w:rPr>
-                <w:b/>
-                <w:sz w:val="22"/>
-                <w:szCs w:val="22"/>
-              </w:rPr>
-              <w:t>Zandbergen</w:t>
-            </w:r>
-            <w:proofErr w:type="spellEnd"/>
+              <w:t xml:space="preserve"> – Chapters 1-3 of Zandbergen</w:t>
+            </w:r>
           </w:p>
         </w:tc>
       </w:tr>
@@ -2104,18 +1972,8 @@
                 <w:sz w:val="22"/>
                 <w:szCs w:val="22"/>
               </w:rPr>
-              <w:t xml:space="preserve"> of </w:t>
-            </w:r>
-            <w:proofErr w:type="spellStart"/>
-            <w:r>
-              <w:rPr>
-                <w:b/>
-                <w:sz w:val="22"/>
-                <w:szCs w:val="22"/>
-              </w:rPr>
-              <w:t>Zandbergen</w:t>
-            </w:r>
-            <w:proofErr w:type="spellEnd"/>
+              <w:t xml:space="preserve"> of Zandbergen</w:t>
+            </w:r>
           </w:p>
         </w:tc>
       </w:tr>
@@ -2199,36 +2057,8 @@
                 <w:sz w:val="22"/>
                 <w:szCs w:val="22"/>
               </w:rPr>
-              <w:t xml:space="preserve">More </w:t>
-            </w:r>
-            <w:proofErr w:type="spellStart"/>
-            <w:r>
-              <w:rPr>
-                <w:b/>
-                <w:sz w:val="22"/>
-                <w:szCs w:val="22"/>
-              </w:rPr>
-              <w:t>Arcpy</w:t>
-            </w:r>
-            <w:proofErr w:type="spellEnd"/>
-            <w:r>
-              <w:rPr>
-                <w:b/>
-                <w:sz w:val="22"/>
-                <w:szCs w:val="22"/>
-              </w:rPr>
-              <w:t xml:space="preserve"> from Chapter 5 of </w:t>
-            </w:r>
-            <w:proofErr w:type="spellStart"/>
-            <w:r>
-              <w:rPr>
-                <w:b/>
-                <w:sz w:val="22"/>
-                <w:szCs w:val="22"/>
-              </w:rPr>
-              <w:t>Zandbergen</w:t>
-            </w:r>
-            <w:proofErr w:type="spellEnd"/>
+              <w:t>More Arcpy from Chapter 5 of Zandbergen</w:t>
+            </w:r>
           </w:p>
           <w:p>
             <w:pPr>
@@ -2404,18 +2234,8 @@
                 <w:sz w:val="22"/>
                 <w:szCs w:val="22"/>
               </w:rPr>
-              <w:t xml:space="preserve">Chapter 6 of </w:t>
-            </w:r>
-            <w:proofErr w:type="spellStart"/>
-            <w:r>
-              <w:rPr>
-                <w:b/>
-                <w:sz w:val="22"/>
-                <w:szCs w:val="22"/>
-              </w:rPr>
-              <w:t>Zandbergen</w:t>
-            </w:r>
-            <w:proofErr w:type="spellEnd"/>
+              <w:t>Chapter 6 of Zandbergen</w:t>
+            </w:r>
           </w:p>
           <w:p>
             <w:pPr>
@@ -2563,18 +2383,8 @@
                 <w:sz w:val="22"/>
                 <w:szCs w:val="22"/>
               </w:rPr>
-              <w:t xml:space="preserve">Creating Custom Tools - Chapter 13 </w:t>
-            </w:r>
-            <w:proofErr w:type="spellStart"/>
-            <w:r>
-              <w:rPr>
-                <w:b/>
-                <w:sz w:val="22"/>
-                <w:szCs w:val="22"/>
-              </w:rPr>
-              <w:t>Zandbergen</w:t>
-            </w:r>
-            <w:proofErr w:type="spellEnd"/>
+              <w:t>Creating Custom Tools - Chapter 13 Zandbergen</w:t>
+            </w:r>
           </w:p>
           <w:p>
             <w:pPr>
@@ -2722,18 +2532,8 @@
                 <w:sz w:val="22"/>
                 <w:szCs w:val="22"/>
               </w:rPr>
-              <w:t xml:space="preserve">earch, Insert, Update (Chapter 7 of </w:t>
-            </w:r>
-            <w:proofErr w:type="spellStart"/>
-            <w:r>
-              <w:rPr>
-                <w:b/>
-                <w:sz w:val="22"/>
-                <w:szCs w:val="22"/>
-              </w:rPr>
-              <w:t>Zandbergen</w:t>
-            </w:r>
-            <w:proofErr w:type="spellEnd"/>
+              <w:t>earch, Insert, Update (Chapter 7 of Zandbergen</w:t>
+            </w:r>
             <w:r>
               <w:rPr>
                 <w:b/>
@@ -2931,7 +2731,6 @@
               </w:rPr>
               <w:t xml:space="preserve"> of </w:t>
             </w:r>
-            <w:proofErr w:type="spellStart"/>
             <w:r>
               <w:rPr>
                 <w:b/>
@@ -2940,7 +2739,6 @@
               </w:rPr>
               <w:t>Zandbergen</w:t>
             </w:r>
-            <w:proofErr w:type="spellEnd"/>
             <w:r>
               <w:rPr>
                 <w:b/>
@@ -3003,13 +2801,8 @@
               </w:rPr>
             </w:pPr>
             <w:r>
-              <w:t xml:space="preserve">IDEs and </w:t>
-            </w:r>
-            <w:proofErr w:type="spellStart"/>
-            <w:r>
-              <w:t>Rasters</w:t>
-            </w:r>
-            <w:proofErr w:type="spellEnd"/>
+              <w:t>IDEs and Rasters</w:t>
+            </w:r>
             <w:r>
               <w:rPr>
                 <w:sz w:val="21"/>
@@ -3111,43 +2904,23 @@
                 <w:sz w:val="22"/>
                 <w:szCs w:val="22"/>
               </w:rPr>
-              <w:t xml:space="preserve">IDEs – IDLE, PyCharm, </w:t>
-            </w:r>
-            <w:proofErr w:type="spellStart"/>
+              <w:t>IDEs – IDLE, PyCharm, Jupyter</w:t>
+            </w:r>
+          </w:p>
+          <w:p>
+            <w:pPr>
+              <w:rPr>
+                <w:b/>
+              </w:rPr>
+            </w:pPr>
             <w:r>
               <w:rPr>
                 <w:b/>
                 <w:sz w:val="22"/>
                 <w:szCs w:val="22"/>
               </w:rPr>
-              <w:t>Jupyter</w:t>
-            </w:r>
-            <w:proofErr w:type="spellEnd"/>
-          </w:p>
-          <w:p>
-            <w:pPr>
-              <w:rPr>
-                <w:b/>
-              </w:rPr>
-            </w:pPr>
-            <w:r>
-              <w:rPr>
-                <w:b/>
-                <w:sz w:val="22"/>
-                <w:szCs w:val="22"/>
-              </w:rPr>
-              <w:t xml:space="preserve">Working with </w:t>
-            </w:r>
-            <w:proofErr w:type="spellStart"/>
-            <w:r>
-              <w:rPr>
-                <w:b/>
-                <w:sz w:val="22"/>
-                <w:szCs w:val="22"/>
-              </w:rPr>
-              <w:t>Rasters</w:t>
-            </w:r>
-            <w:proofErr w:type="spellEnd"/>
+              <w:t>Working with Rasters</w:t>
+            </w:r>
             <w:r>
               <w:rPr>
                 <w:b/>
@@ -3164,19 +2937,8 @@
                   <w:sz w:val="22"/>
                   <w:szCs w:val="22"/>
                 </w:rPr>
-                <w:t xml:space="preserve">Chapter 9 of </w:t>
+                <w:t>Chapter 9 of Zandbergen</w:t>
               </w:r>
-              <w:proofErr w:type="spellStart"/>
-              <w:r>
-                <w:rPr>
-                  <w:rStyle w:val="Hyperlink"/>
-                  <w:b/>
-                  <w:sz w:val="22"/>
-                  <w:szCs w:val="22"/>
-                </w:rPr>
-                <w:t>Zandbergen</w:t>
-              </w:r>
-              <w:proofErr w:type="spellEnd"/>
             </w:hyperlink>
             <w:r>
               <w:rPr>
@@ -3224,13 +2986,8 @@
               </w:rPr>
             </w:pPr>
             <w:r>
-              <w:t xml:space="preserve">Managing Collections of </w:t>
-            </w:r>
-            <w:proofErr w:type="spellStart"/>
-            <w:r>
-              <w:t>Rasters</w:t>
-            </w:r>
-            <w:proofErr w:type="spellEnd"/>
+              <w:t>Managing Collections of Rasters</w:t>
+            </w:r>
           </w:p>
         </w:tc>
       </w:tr>
@@ -3320,18 +3077,8 @@
                 <w:sz w:val="22"/>
                 <w:szCs w:val="22"/>
               </w:rPr>
-              <w:t xml:space="preserve">SourceTree and </w:t>
-            </w:r>
-            <w:proofErr w:type="spellStart"/>
-            <w:r>
-              <w:rPr>
-                <w:b/>
-                <w:sz w:val="22"/>
-                <w:szCs w:val="22"/>
-              </w:rPr>
-              <w:t>Github</w:t>
-            </w:r>
-            <w:proofErr w:type="spellEnd"/>
+              <w:t>SourceTree and Github</w:t>
+            </w:r>
           </w:p>
           <w:p>
             <w:pPr>
@@ -3350,38 +3097,28 @@
               </w:rPr>
               <w:t>Mosaic Datasets (</w:t>
             </w:r>
-            <w:r>
-              <w:fldChar w:fldCharType="begin"/>
-            </w:r>
-            <w:r>
-              <w:instrText xml:space="preserve"> HYPERLINK "http://desktop.arcgis.com/en/arcmap/10.3/manage-data/raster-and-images/ex-1-creating-a-mosaic-dataset.htm" </w:instrText>
-            </w:r>
-            <w:r>
-              <w:fldChar w:fldCharType="separate"/>
-            </w:r>
-            <w:r>
-              <w:rPr>
-                <w:rStyle w:val="Hyperlink"/>
+            <w:hyperlink r:id="rId10" w:history="1">
+              <w:r>
+                <w:rPr>
+                  <w:rStyle w:val="Hyperlink"/>
+                  <w:b/>
+                  <w:sz w:val="22"/>
+                  <w:szCs w:val="22"/>
+                  <w:lang w:val="pt-BR"/>
+                </w:rPr>
+                <w:t>Mosaic Dataset in ArcMap Excercise</w:t>
+              </w:r>
+            </w:hyperlink>
+            <w:r>
+              <w:rPr>
                 <w:b/>
                 <w:sz w:val="22"/>
                 <w:szCs w:val="22"/>
                 <w:lang w:val="pt-BR"/>
               </w:rPr>
-              <w:t>Mosaic Dataset in ArcMap Excercise</w:t>
-            </w:r>
-            <w:r>
-              <w:fldChar w:fldCharType="end"/>
-            </w:r>
-            <w:r>
-              <w:rPr>
-                <w:b/>
-                <w:sz w:val="22"/>
-                <w:szCs w:val="22"/>
-                <w:lang w:val="pt-BR"/>
-              </w:rPr>
               <w:t xml:space="preserve">, </w:t>
             </w:r>
-            <w:hyperlink r:id="rId10" w:history="1">
+            <w:hyperlink r:id="rId11" w:history="1">
               <w:r>
                 <w:rPr>
                   <w:rStyle w:val="Hyperlink"/>
@@ -3418,8 +3155,6 @@
               </w:rPr>
               <w:t>Using Python to Create Mosaic Datasets (Custom Exercise)</w:t>
             </w:r>
-            <w:bookmarkStart w:id="0" w:name="_GoBack"/>
-            <w:bookmarkEnd w:id="0"/>
           </w:p>
           <w:p>
             <w:pPr>
@@ -3473,14 +3208,20 @@
                 <w:bCs/>
               </w:rPr>
             </w:pPr>
-            <w:proofErr w:type="spellStart"/>
             <w:r>
               <w:rPr>
                 <w:bCs/>
               </w:rPr>
               <w:t>Debuggin</w:t>
             </w:r>
-            <w:proofErr w:type="spellEnd"/>
+            <w:r>
+              <w:rPr>
+                <w:bCs/>
+              </w:rPr>
+              <w:t>g</w:t>
+            </w:r>
+            <w:bookmarkStart w:id="0" w:name="_GoBack"/>
+            <w:bookmarkEnd w:id="0"/>
             <w:r>
               <w:rPr>
                 <w:bCs/>
@@ -3578,58 +3319,22 @@
                 <w:sz w:val="22"/>
                 <w:szCs w:val="22"/>
               </w:rPr>
-              <w:t xml:space="preserve">Debugging (Chapter 11 of </w:t>
-            </w:r>
-            <w:proofErr w:type="spellStart"/>
+              <w:t>Debugging (Chapter 11 of Zandbergen)</w:t>
+            </w:r>
+          </w:p>
+          <w:p>
+            <w:pPr>
+              <w:rPr>
+                <w:b/>
+              </w:rPr>
+            </w:pPr>
             <w:r>
               <w:rPr>
                 <w:b/>
                 <w:sz w:val="22"/>
                 <w:szCs w:val="22"/>
               </w:rPr>
-              <w:t>Zandbergen</w:t>
-            </w:r>
-            <w:proofErr w:type="spellEnd"/>
-            <w:r>
-              <w:rPr>
-                <w:b/>
-                <w:sz w:val="22"/>
-                <w:szCs w:val="22"/>
-              </w:rPr>
-              <w:t>)</w:t>
-            </w:r>
-          </w:p>
-          <w:p>
-            <w:pPr>
-              <w:rPr>
-                <w:b/>
-              </w:rPr>
-            </w:pPr>
-            <w:r>
-              <w:rPr>
-                <w:b/>
-                <w:sz w:val="22"/>
-                <w:szCs w:val="22"/>
-              </w:rPr>
-              <w:t xml:space="preserve">Functions (Chapter 12 of </w:t>
-            </w:r>
-            <w:proofErr w:type="spellStart"/>
-            <w:r>
-              <w:rPr>
-                <w:b/>
-                <w:sz w:val="22"/>
-                <w:szCs w:val="22"/>
-              </w:rPr>
-              <w:t>Zandbergen</w:t>
-            </w:r>
-            <w:proofErr w:type="spellEnd"/>
-            <w:r>
-              <w:rPr>
-                <w:b/>
-                <w:sz w:val="22"/>
-                <w:szCs w:val="22"/>
-              </w:rPr>
-              <w:t>)</w:t>
+              <w:t>Functions (Chapter 12 of Zandbergen)</w:t>
             </w:r>
           </w:p>
         </w:tc>
@@ -3667,19 +3372,11 @@
                 <w:bCs/>
               </w:rPr>
             </w:pPr>
-            <w:proofErr w:type="spellStart"/>
             <w:r>
               <w:rPr>
                 <w:bCs/>
               </w:rPr>
-              <w:t>Numpy</w:t>
-            </w:r>
-            <w:proofErr w:type="spellEnd"/>
-            <w:r>
-              <w:rPr>
-                <w:bCs/>
-              </w:rPr>
-              <w:t xml:space="preserve"> and Matplotlib</w:t>
+              <w:t>Numpy and Matplotlib</w:t>
             </w:r>
           </w:p>
         </w:tc>
@@ -3766,19 +3463,11 @@
                 <w:b/>
               </w:rPr>
             </w:pPr>
-            <w:proofErr w:type="spellStart"/>
-            <w:r>
-              <w:rPr>
-                <w:b/>
-              </w:rPr>
-              <w:t>Numpy</w:t>
-            </w:r>
-            <w:proofErr w:type="spellEnd"/>
-            <w:r>
-              <w:rPr>
-                <w:b/>
-              </w:rPr>
-              <w:t xml:space="preserve"> - </w:t>
+            <w:r>
+              <w:rPr>
+                <w:b/>
+              </w:rPr>
+              <w:t xml:space="preserve">Numpy - </w:t>
             </w:r>
             <w:r>
               <w:rPr>
@@ -3786,25 +3475,7 @@
                 <w:sz w:val="22"/>
                 <w:szCs w:val="22"/>
               </w:rPr>
-              <w:t xml:space="preserve">Raster Analysis with </w:t>
-            </w:r>
-            <w:proofErr w:type="spellStart"/>
-            <w:r>
-              <w:rPr>
-                <w:b/>
-                <w:sz w:val="22"/>
-                <w:szCs w:val="22"/>
-              </w:rPr>
-              <w:t>Numpy</w:t>
-            </w:r>
-            <w:proofErr w:type="spellEnd"/>
-            <w:r>
-              <w:rPr>
-                <w:b/>
-                <w:sz w:val="22"/>
-                <w:szCs w:val="22"/>
-              </w:rPr>
-              <w:t xml:space="preserve"> (Custom Exercise)</w:t>
+              <w:t>Raster Analysis with Numpy (Custom Exercise)</w:t>
             </w:r>
           </w:p>
           <w:p>
@@ -3950,45 +3621,25 @@
                 <w:sz w:val="22"/>
                 <w:szCs w:val="22"/>
               </w:rPr>
-              <w:t xml:space="preserve">Map Scripting (Chapter 10 of </w:t>
-            </w:r>
-            <w:proofErr w:type="spellStart"/>
-            <w:r>
+              <w:t>Map Scripting (Chapter 10 of Zandbergen)</w:t>
+            </w:r>
+          </w:p>
+          <w:p>
+            <w:pPr>
               <w:rPr>
                 <w:b/>
                 <w:sz w:val="22"/>
                 <w:szCs w:val="22"/>
               </w:rPr>
-              <w:t>Zandbergen</w:t>
-            </w:r>
-            <w:proofErr w:type="spellEnd"/>
+            </w:pPr>
             <w:r>
               <w:rPr>
                 <w:b/>
                 <w:sz w:val="22"/>
                 <w:szCs w:val="22"/>
               </w:rPr>
-              <w:t>)</w:t>
-            </w:r>
-          </w:p>
-          <w:p>
-            <w:pPr>
-              <w:rPr>
-                <w:b/>
-                <w:sz w:val="22"/>
-                <w:szCs w:val="22"/>
-              </w:rPr>
-            </w:pPr>
-            <w:proofErr w:type="spellStart"/>
-            <w:r>
-              <w:rPr>
-                <w:b/>
-                <w:sz w:val="22"/>
-                <w:szCs w:val="22"/>
-              </w:rPr>
               <w:t>Arcpy.Mapping</w:t>
             </w:r>
-            <w:proofErr w:type="spellEnd"/>
             <w:r>
               <w:rPr>
                 <w:b/>
@@ -4142,18 +3793,8 @@
                 <w:sz w:val="21"/>
                 <w:szCs w:val="21"/>
               </w:rPr>
-              <w:t xml:space="preserve"> and </w:t>
-            </w:r>
-            <w:proofErr w:type="spellStart"/>
-            <w:r>
-              <w:rPr>
-                <w:b/>
-                <w:sz w:val="21"/>
-                <w:szCs w:val="21"/>
-              </w:rPr>
-              <w:t>Jupyter</w:t>
-            </w:r>
-            <w:proofErr w:type="spellEnd"/>
+              <w:t xml:space="preserve"> and Jupyter</w:t>
+            </w:r>
           </w:p>
         </w:tc>
       </w:tr>
@@ -4190,13 +3831,8 @@
                 <w:szCs w:val="20"/>
               </w:rPr>
             </w:pPr>
-            <w:proofErr w:type="spellStart"/>
-            <w:r>
-              <w:t>Javascript</w:t>
-            </w:r>
-            <w:proofErr w:type="spellEnd"/>
-            <w:r>
-              <w:t xml:space="preserve"> and web Development</w:t>
+            <w:r>
+              <w:t>Javascript and web Development</w:t>
             </w:r>
           </w:p>
         </w:tc>
@@ -4289,25 +3925,7 @@
                 <w:sz w:val="22"/>
                 <w:szCs w:val="22"/>
               </w:rPr>
-              <w:t xml:space="preserve">Intro to </w:t>
-            </w:r>
-            <w:proofErr w:type="spellStart"/>
-            <w:r>
-              <w:rPr>
-                <w:b/>
-                <w:sz w:val="22"/>
-                <w:szCs w:val="22"/>
-              </w:rPr>
-              <w:t>Javascript</w:t>
-            </w:r>
-            <w:proofErr w:type="spellEnd"/>
-            <w:r>
-              <w:rPr>
-                <w:b/>
-                <w:sz w:val="22"/>
-                <w:szCs w:val="22"/>
-              </w:rPr>
-              <w:t xml:space="preserve"> and W</w:t>
+              <w:t>Intro to Javascript and W</w:t>
             </w:r>
             <w:r>
               <w:rPr>
@@ -4687,20 +4305,7 @@
         <w:t>get you writing code on your own.</w:t>
       </w:r>
       <w:r>
-        <w:t xml:space="preserve"> The exercises that I have written as Python notebooks </w:t>
-      </w:r>
-      <w:proofErr w:type="gramStart"/>
-      <w:r>
-        <w:t>(.</w:t>
-      </w:r>
-      <w:proofErr w:type="spellStart"/>
-      <w:r>
-        <w:t>ipynb</w:t>
-      </w:r>
-      <w:proofErr w:type="spellEnd"/>
-      <w:proofErr w:type="gramEnd"/>
-      <w:r>
-        <w:t xml:space="preserve"> files) have questions throughout them. Please answer these questions and submit them via </w:t>
+        <w:t xml:space="preserve"> The exercises that I have written as Python notebooks (.ipynb files) have questions throughout them. Please answer these questions and submit them via </w:t>
       </w:r>
       <w:r>
         <w:t xml:space="preserve">Blackboard </w:t>
@@ -4796,15 +4401,7 @@
         <w:t>, conference presentation, or other type of meeting</w:t>
       </w:r>
       <w:r>
-        <w:t xml:space="preserve">. Through this class, I’d like each student to develop that demo or presentation, with the foundation of that presentation being some sort of spatial analysis, imagery analysis, or GIS analysis with Python. Each student will be responsible for a short </w:t>
-      </w:r>
-      <w:proofErr w:type="gramStart"/>
-      <w:r>
-        <w:t>10 minute</w:t>
-      </w:r>
-      <w:proofErr w:type="gramEnd"/>
-      <w:r>
-        <w:t xml:space="preserve"> presentation to be given during </w:t>
+        <w:t xml:space="preserve">. Through this class, I’d like each student to develop that demo or presentation, with the foundation of that presentation being some sort of spatial analysis, imagery analysis, or GIS analysis with Python. Each student will be responsible for a short 10 minute presentation to be given during </w:t>
       </w:r>
       <w:r>
         <w:t>either Week 14 or</w:t>
@@ -4816,15 +4413,7 @@
         <w:t>Before Spring Break (i.e. by Week 8), please submit to me a short write up (no more than 1 page) of what your project will be, what problem you will solve, how you will use Python to solve the problem. On week 14 or 15, please be prepared to g</w:t>
       </w:r>
       <w:r>
-        <w:t xml:space="preserve">ive a </w:t>
-      </w:r>
-      <w:proofErr w:type="gramStart"/>
-      <w:r>
-        <w:t>10 minute</w:t>
-      </w:r>
-      <w:proofErr w:type="gramEnd"/>
-      <w:r>
-        <w:t xml:space="preserve"> presentation explaining your problem, solution, how you go</w:t>
+        <w:t>ive a 10 minute presentation explaining your problem, solution, how you go</w:t>
       </w:r>
       <w:r>
         <w:t>t</w:t>
@@ -4863,7 +4452,7 @@
       <w:r>
         <w:t xml:space="preserve">The governing University-level Academic Integrity Policy was adopted in Spring 2015, and can be accessed on the Provost's Office website at: </w:t>
       </w:r>
-      <w:hyperlink r:id="rId11" w:history="1">
+      <w:hyperlink r:id="rId12" w:history="1">
         <w:r>
           <w:rPr>
             <w:rStyle w:val="Hyperlink"/>
@@ -4910,23 +4499,7 @@
     </w:p>
     <w:p>
       <w:r>
-        <w:t>Saint Louis University and its faculty are committed to supporting our students and seeking an environment that is free of bias, discrimination, and harassment. If you have encountered any form of sexual misconduct (e.g. sexual assault, sexual harassment, stalking, domestic or dating violence), we encourage you to report this to the University. If you speak with a faculty member about an incident of misconduct, that faculty member must notify SLU’s Title IX coordinator, Anna R. Kratky (</w:t>
-      </w:r>
-      <w:proofErr w:type="spellStart"/>
-      <w:r>
-        <w:t>DuBourg</w:t>
-      </w:r>
-      <w:proofErr w:type="spellEnd"/>
-      <w:r>
-        <w:t xml:space="preserve"> Hall, room 36; akratky@slu.edu; 314-977-3886) and share the basic fact of your experience with her. The Title IX coordinator will then be available to assist you in understanding </w:t>
-      </w:r>
-      <w:proofErr w:type="gramStart"/>
-      <w:r>
-        <w:t>all of</w:t>
-      </w:r>
-      <w:proofErr w:type="gramEnd"/>
-      <w:r>
-        <w:t xml:space="preserve"> your options and in connecting you with all possible resources on and off campus. </w:t>
+        <w:t xml:space="preserve">Saint Louis University and its faculty are committed to supporting our students and seeking an environment that is free of bias, discrimination, and harassment. If you have encountered any form of sexual misconduct (e.g. sexual assault, sexual harassment, stalking, domestic or dating violence), we encourage you to report this to the University. If you speak with a faculty member about an incident of misconduct, that faculty member must notify SLU’s Title IX coordinator, Anna R. Kratky (DuBourg Hall, room 36; akratky@slu.edu; 314-977-3886) and share the basic fact of your experience with her. The Title IX coordinator will then be available to assist you in understanding all of your options and in connecting you with all possible resources on and off campus. </w:t>
       </w:r>
     </w:p>
     <w:p/>
@@ -4948,7 +4521,7 @@
         </w:rPr>
         <w:t xml:space="preserve">If you wish to speak with a confidential source, you may contact the counselors at the University Counseling Center at 314-977-TALK. To view SLU’s sexual misconduct policy and for resources, please visit the following web address: </w:t>
       </w:r>
-      <w:hyperlink r:id="rId12" w:history="1">
+      <w:hyperlink r:id="rId13" w:history="1">
         <w:r>
           <w:rPr>
             <w:rStyle w:val="Hyperlink"/>
@@ -4967,7 +4540,7 @@
         </w:rPr>
         <w:t xml:space="preserve"> </w:t>
       </w:r>
-      <w:hyperlink r:id="rId13" w:history="1">
+      <w:hyperlink r:id="rId14" w:history="1">
         <w:r>
           <w:rPr>
             <w:rStyle w:val="Hyperlink"/>
@@ -5003,15 +4576,7 @@
     </w:p>
     <w:p>
       <w:r>
-        <w:t xml:space="preserve">In recognition that people learn in a variety of ways and that learning is influenced by multiple factors (e.g., prior experience, study skills, learning disability), resources to support student success are available on campus. The Student Success Center, a one-stop shop, which assists students with academic and career related services, </w:t>
-      </w:r>
-      <w:proofErr w:type="gramStart"/>
-      <w:r>
-        <w:t>is located in</w:t>
-      </w:r>
-      <w:proofErr w:type="gramEnd"/>
-      <w:r>
-        <w:t xml:space="preserve"> the Busch Student Center (Suite, 331) and the School of Nursing (Suite, 114). Students who think they might benefit from these resources can find out more about:</w:t>
+        <w:t>In recognition that people learn in a variety of ways and that learning is influenced by multiple factors (e.g., prior experience, study skills, learning disability), resources to support student success are available on campus. The Student Success Center, a one-stop shop, which assists students with academic and career related services, is located in the Busch Student Center (Suite, 331) and the School of Nursing (Suite, 114). Students who think they might benefit from these resources can find out more about:</w:t>
       </w:r>
     </w:p>
     <w:p>
@@ -5059,8 +4624,8 @@
     </w:p>
     <w:p/>
     <w:sectPr>
-      <w:headerReference w:type="default" r:id="rId14"/>
-      <w:footerReference w:type="default" r:id="rId15"/>
+      <w:headerReference w:type="default" r:id="rId15"/>
+      <w:footerReference w:type="default" r:id="rId16"/>
       <w:pgSz w:w="12240" w:h="15840"/>
       <w:pgMar w:top="1440" w:right="1152" w:bottom="1440" w:left="1152" w:header="720" w:footer="720" w:gutter="0"/>
       <w:cols w:space="720"/>
@@ -8447,7 +8012,7 @@
 </file>
 
 <file path=customXml/itemProps1.xml><?xml version="1.0" encoding="utf-8"?>
-<ds:datastoreItem xmlns:ds="http://schemas.openxmlformats.org/officeDocument/2006/customXml" ds:itemID="{ED819FFF-001D-4D0A-BC6D-D821171CE00E}">
+<ds:datastoreItem xmlns:ds="http://schemas.openxmlformats.org/officeDocument/2006/customXml" ds:itemID="{A5D5C33C-3353-4697-9F2E-40C4408F85D6}">
   <ds:schemaRefs>
     <ds:schemaRef ds:uri="http://schemas.openxmlformats.org/officeDocument/2006/bibliography"/>
   </ds:schemaRefs>

</xml_diff>